<commit_message>
Added Selective Send messages in Patient
</commit_message>
<xml_diff>
--- a/Documentation in Database Changes from 4.1 to 5.6.docx
+++ b/Documentation in Database Changes from 4.1 to 5.6.docx
@@ -1705,8 +1705,15 @@
       </w:r>
       <w:r>
         <w:rPr>
+          <w:b/>
           <w:color w:val="7030A0"/>
         </w:rPr>
+        <w:t xml:space="preserve"> Table</w:t>
+      </w:r>
+      <w:r>
+        <w:rPr>
+          <w:color w:val="7030A0"/>
+        </w:rPr>
         <w:t xml:space="preserve"> </w:t>
       </w:r>
       <w:r>
@@ -1726,8 +1733,13 @@
         </w:rPr>
         <w:t>s</w:t>
       </w:r>
-      <w:bookmarkStart w:id="0" w:name="_GoBack"/>
-      <w:bookmarkEnd w:id="0"/>
+      <w:r>
+        <w:rPr>
+          <w:b/>
+          <w:color w:val="C00000"/>
+        </w:rPr>
+        <w:t xml:space="preserve"> Table</w:t>
+      </w:r>
     </w:p>
     <w:p>
       <w:pPr>
@@ -1800,14 +1812,14 @@
         </w:rPr>
         <w:tab/>
       </w:r>
-      <w:bookmarkStart w:id="1" w:name="OLE_LINK2"/>
+      <w:bookmarkStart w:id="0" w:name="OLE_LINK2"/>
       <w:r>
         <w:rPr>
           <w:b/>
         </w:rPr>
         <w:t>price_list_vat</w:t>
       </w:r>
-      <w:bookmarkEnd w:id="1"/>
+      <w:bookmarkEnd w:id="0"/>
       <w:r>
         <w:rPr>
           <w:b/>
@@ -1891,6 +1903,17 @@
         <w:tab/>
         <w:t>Class</w:t>
       </w:r>
+    </w:p>
+    <w:p>
+      <w:pPr>
+        <w:pStyle w:val="ListParagraph"/>
+        <w:ind w:left="360"/>
+        <w:rPr>
+          <w:b/>
+        </w:rPr>
+      </w:pPr>
+      <w:bookmarkStart w:id="1" w:name="_GoBack"/>
+      <w:bookmarkEnd w:id="1"/>
     </w:p>
     <w:p>
       <w:pPr>

</xml_diff>